<commit_message>
Refactors input algorithm for better expandability, legibility, etc. Adds comment tags to the schema. Adds input conversion of list items (with some TODOs)
</commit_message>
<xml_diff>
--- a/packages/super-editor/src/tests/fixtures/comments/comments.docx
+++ b/packages/super-editor/src/tests/fixtures/comments/comments.docx
@@ -19,6 +19,48 @@
       </w:r>
       <w:r>
         <w:t>DOCX document.</w:t>
+      </w:r>
+    </w:p>
+    <w:p/>
+    <w:p>
+      <w:commentRangeStart w:id="1"/>
+      <w:r>
+        <w:t xml:space="preserve">This line has </w:t>
+      </w:r>
+      <w:commentRangeStart w:id="2"/>
+      <w:r>
+        <w:t>overlap</w:t>
+      </w:r>
+      <w:commentRangeStart w:id="3"/>
+      <w:r>
+        <w:t xml:space="preserve">ping </w:t>
+      </w:r>
+      <w:commentRangeEnd w:id="2"/>
+      <w:r>
+        <w:rPr>
+          <w:rStyle w:val="CommentReference"/>
+        </w:rPr>
+        <w:commentReference w:id="2"/>
+      </w:r>
+      <w:r>
+        <w:t>comments</w:t>
+      </w:r>
+      <w:commentRangeEnd w:id="3"/>
+      <w:r>
+        <w:rPr>
+          <w:rStyle w:val="CommentReference"/>
+        </w:rPr>
+        <w:commentReference w:id="3"/>
+      </w:r>
+      <w:r>
+        <w:t>.</w:t>
+      </w:r>
+      <w:commentRangeEnd w:id="1"/>
+      <w:r>
+        <w:rPr>
+          <w:rStyle w:val="CommentReference"/>
+        </w:rPr>
+        <w:commentReference w:id="1"/>
       </w:r>
     </w:p>
     <w:p/>
@@ -59,24 +101,24 @@
           <w:numId w:val="1"/>
         </w:numPr>
       </w:pPr>
-      <w:commentRangeStart w:id="1"/>
-      <w:commentRangeStart w:id="2"/>
+      <w:commentRangeStart w:id="4"/>
+      <w:commentRangeStart w:id="5"/>
       <w:r>
         <w:t xml:space="preserve">Sub </w:t>
       </w:r>
-      <w:commentRangeEnd w:id="1"/>
+      <w:commentRangeEnd w:id="4"/>
       <w:r>
         <w:rPr>
           <w:rStyle w:val="CommentReference"/>
         </w:rPr>
-        <w:commentReference w:id="1"/>
-      </w:r>
-      <w:commentRangeEnd w:id="2"/>
+        <w:commentReference w:id="4"/>
+      </w:r>
+      <w:commentRangeEnd w:id="5"/>
       <w:r>
         <w:rPr>
           <w:rStyle w:val="CommentReference"/>
         </w:rPr>
-        <w:commentReference w:id="2"/>
+        <w:commentReference w:id="5"/>
       </w:r>
       <w:r>
         <w:rPr>
@@ -191,6 +233,81 @@
         <w:t>Work</w:t>
       </w:r>
     </w:p>
+    <w:p/>
+    <w:p>
+      <w:commentRangeStart w:id="6"/>
+      <w:r>
+        <w:t>Copied numerical list with comment around it:</w:t>
+      </w:r>
+    </w:p>
+    <w:p>
+      <w:pPr>
+        <w:pStyle w:val="ListParagraph"/>
+        <w:numPr>
+          <w:ilvl w:val="0"/>
+          <w:numId w:val="3"/>
+        </w:numPr>
+      </w:pPr>
+      <w:r>
+        <w:t>First</w:t>
+      </w:r>
+    </w:p>
+    <w:p>
+      <w:pPr>
+        <w:pStyle w:val="ListParagraph"/>
+        <w:numPr>
+          <w:ilvl w:val="0"/>
+          <w:numId w:val="3"/>
+        </w:numPr>
+      </w:pPr>
+      <w:r>
+        <w:t>We</w:t>
+      </w:r>
+    </w:p>
+    <w:p>
+      <w:pPr>
+        <w:pStyle w:val="ListParagraph"/>
+        <w:numPr>
+          <w:ilvl w:val="0"/>
+          <w:numId w:val="3"/>
+        </w:numPr>
+      </w:pPr>
+      <w:r>
+        <w:t>Make</w:t>
+      </w:r>
+    </w:p>
+    <w:p>
+      <w:pPr>
+        <w:pStyle w:val="ListParagraph"/>
+        <w:numPr>
+          <w:ilvl w:val="0"/>
+          <w:numId w:val="3"/>
+        </w:numPr>
+      </w:pPr>
+      <w:r>
+        <w:t>This</w:t>
+      </w:r>
+    </w:p>
+    <w:p>
+      <w:pPr>
+        <w:pStyle w:val="ListParagraph"/>
+        <w:numPr>
+          <w:ilvl w:val="0"/>
+          <w:numId w:val="3"/>
+        </w:numPr>
+      </w:pPr>
+      <w:r>
+        <w:t>Work</w:t>
+      </w:r>
+      <w:commentRangeEnd w:id="6"/>
+      <w:r>
+        <w:rPr>
+          <w:rStyle w:val="CommentReference"/>
+        </w:rPr>
+        <w:commentReference w:id="6"/>
+      </w:r>
+    </w:p>
+    <w:p/>
     <w:p/>
     <w:p>
       <w:pPr>
@@ -236,7 +353,7 @@
       </w:r>
     </w:p>
   </w:comment>
-  <w:comment w:id="1" w:author="Nick Bernal" w:date="2024-06-14T15:15:00Z" w:initials="NB">
+  <w:comment w:id="2" w:author="Nick Bernal" w:date="2024-06-15T10:30:00Z" w:initials="NB">
     <w:p>
       <w:r>
         <w:rPr>
@@ -249,20 +366,28 @@
           <w:sz w:val="20"/>
           <w:szCs w:val="20"/>
         </w:rPr>
-        <w:t>This is a new comment.</w:t>
-      </w:r>
-    </w:p>
-    <w:p>
+        <w:t>Inner comment on ‘overlapping’</w:t>
+      </w:r>
+    </w:p>
+  </w:comment>
+  <w:comment w:id="3" w:author="Nick Bernal" w:date="2024-06-15T10:30:00Z" w:initials="NB">
+    <w:p>
+      <w:r>
+        <w:rPr>
+          <w:rStyle w:val="CommentReference"/>
+        </w:rPr>
+        <w:annotationRef/>
+      </w:r>
       <w:r>
         <w:rPr>
           <w:sz w:val="20"/>
           <w:szCs w:val="20"/>
         </w:rPr>
-        <w:t>It has two lines.</w:t>
+        <w:t>Comment from ‘ping comments’</w:t>
       </w:r>
     </w:p>
   </w:comment>
-  <w:comment w:id="2" w:author="Nick Bernal" w:date="2024-06-14T15:15:00Z" w:initials="NB">
+  <w:comment w:id="1" w:author="Nick Bernal" w:date="2024-06-15T10:29:00Z" w:initials="NB">
     <w:p>
       <w:r>
         <w:rPr>
@@ -275,7 +400,67 @@
           <w:sz w:val="20"/>
           <w:szCs w:val="20"/>
         </w:rPr>
+        <w:t>Whole line comment</w:t>
+      </w:r>
+    </w:p>
+  </w:comment>
+  <w:comment w:id="4" w:author="Nick Bernal" w:date="2024-06-14T15:15:00Z" w:initials="NB">
+    <w:p>
+      <w:r>
+        <w:rPr>
+          <w:rStyle w:val="CommentReference"/>
+        </w:rPr>
+        <w:annotationRef/>
+      </w:r>
+      <w:r>
+        <w:rPr>
+          <w:sz w:val="20"/>
+          <w:szCs w:val="20"/>
+        </w:rPr>
+        <w:t>This is a new comment.</w:t>
+      </w:r>
+    </w:p>
+    <w:p>
+      <w:r>
+        <w:rPr>
+          <w:sz w:val="20"/>
+          <w:szCs w:val="20"/>
+        </w:rPr>
+        <w:t>It has two lines.</w:t>
+      </w:r>
+    </w:p>
+  </w:comment>
+  <w:comment w:id="5" w:author="Nick Bernal" w:date="2024-06-14T15:15:00Z" w:initials="NB">
+    <w:p>
+      <w:r>
+        <w:rPr>
+          <w:rStyle w:val="CommentReference"/>
+        </w:rPr>
+        <w:annotationRef/>
+      </w:r>
+      <w:r>
+        <w:rPr>
+          <w:sz w:val="20"/>
+          <w:szCs w:val="20"/>
+        </w:rPr>
         <w:t>And two entries</w:t>
+      </w:r>
+    </w:p>
+  </w:comment>
+  <w:comment w:id="6" w:author="Nick Bernal" w:date="2024-06-15T10:31:00Z" w:initials="NB">
+    <w:p>
+      <w:r>
+        <w:rPr>
+          <w:rStyle w:val="CommentReference"/>
+        </w:rPr>
+        <w:annotationRef/>
+      </w:r>
+      <w:r>
+        <w:rPr>
+          <w:sz w:val="20"/>
+          <w:szCs w:val="20"/>
+        </w:rPr>
+        <w:t>Comment around a list</w:t>
       </w:r>
     </w:p>
   </w:comment>
@@ -285,30 +470,128 @@
 <file path=word/commentsExtended.xml><?xml version="1.0" encoding="utf-8"?>
 <w15:commentsEx xmlns:wpc="http://schemas.microsoft.com/office/word/2010/wordprocessingCanvas" xmlns:cx="http://schemas.microsoft.com/office/drawing/2014/chartex" xmlns:cx1="http://schemas.microsoft.com/office/drawing/2015/9/8/chartex" xmlns:cx2="http://schemas.microsoft.com/office/drawing/2015/10/21/chartex" xmlns:cx3="http://schemas.microsoft.com/office/drawing/2016/5/9/chartex" xmlns:cx4="http://schemas.microsoft.com/office/drawing/2016/5/10/chartex" xmlns:cx5="http://schemas.microsoft.com/office/drawing/2016/5/11/chartex" xmlns:cx6="http://schemas.microsoft.com/office/drawing/2016/5/12/chartex" xmlns:cx7="http://schemas.microsoft.com/office/drawing/2016/5/13/chartex" xmlns:cx8="http://schemas.microsoft.com/office/drawing/2016/5/14/chartex" xmlns:mc="http://schemas.openxmlformats.org/markup-compatibility/2006" xmlns:aink="http://schemas.microsoft.com/office/drawing/2016/ink" xmlns:am3d="http://schemas.microsoft.com/office/drawing/2017/model3d" xmlns:o="urn:schemas-microsoft-com:office:office" xmlns:oel="http://schemas.microsoft.com/office/2019/extlst" xmlns:r="http://schemas.openxmlformats.org/officeDocument/2006/relationships" xmlns:m="http://schemas.openxmlformats.org/officeDocument/2006/math" xmlns:v="urn:schemas-microsoft-com:vml" xmlns:wp14="http://schemas.microsoft.com/office/word/2010/wordprocessingDrawing" xmlns:wp="http://schemas.openxmlformats.org/drawingml/2006/wordprocessingDrawing" xmlns:w10="urn:schemas-microsoft-com:office:word" xmlns:w="http://schemas.openxmlformats.org/wordprocessingml/2006/main" xmlns:w14="http://schemas.microsoft.com/office/word/2010/wordml" xmlns:w15="http://schemas.microsoft.com/office/word/2012/wordml" xmlns:w16cex="http://schemas.microsoft.com/office/word/2018/wordml/cex" xmlns:w16cid="http://schemas.microsoft.com/office/word/2016/wordml/cid" xmlns:w16="http://schemas.microsoft.com/office/word/2018/wordml" xmlns:w16sdtdh="http://schemas.microsoft.com/office/word/2020/wordml/sdtdatahash" xmlns:w16se="http://schemas.microsoft.com/office/word/2015/wordml/symex" xmlns:wpg="http://schemas.microsoft.com/office/word/2010/wordprocessingGroup" xmlns:wpi="http://schemas.microsoft.com/office/word/2010/wordprocessingInk" xmlns:wne="http://schemas.microsoft.com/office/word/2006/wordml" xmlns:wps="http://schemas.microsoft.com/office/word/2010/wordprocessingShape" mc:Ignorable="w14 w15 w16se w16cid w16 w16cex w16sdtdh wp14">
   <w15:commentEx w15:paraId="69065C48" w15:done="0"/>
+  <w15:commentEx w15:paraId="48CEF02F" w15:done="0"/>
+  <w15:commentEx w15:paraId="0F86EBCF" w15:done="0"/>
+  <w15:commentEx w15:paraId="31F67C15" w15:done="0"/>
   <w15:commentEx w15:paraId="7565E992" w15:done="0"/>
   <w15:commentEx w15:paraId="764C8FC5" w15:paraIdParent="7565E992" w15:done="0"/>
+  <w15:commentEx w15:paraId="69C3524E" w15:done="0"/>
 </w15:commentsEx>
 </file>
 
 <file path=word/commentsExtensible.xml><?xml version="1.0" encoding="utf-8"?>
 <w16cex:commentsExtensible xmlns:wpc="http://schemas.microsoft.com/office/word/2010/wordprocessingCanvas" xmlns:cx="http://schemas.microsoft.com/office/drawing/2014/chartex" xmlns:cx1="http://schemas.microsoft.com/office/drawing/2015/9/8/chartex" xmlns:cx2="http://schemas.microsoft.com/office/drawing/2015/10/21/chartex" xmlns:cx3="http://schemas.microsoft.com/office/drawing/2016/5/9/chartex" xmlns:cx4="http://schemas.microsoft.com/office/drawing/2016/5/10/chartex" xmlns:cx5="http://schemas.microsoft.com/office/drawing/2016/5/11/chartex" xmlns:cx6="http://schemas.microsoft.com/office/drawing/2016/5/12/chartex" xmlns:cx7="http://schemas.microsoft.com/office/drawing/2016/5/13/chartex" xmlns:cx8="http://schemas.microsoft.com/office/drawing/2016/5/14/chartex" xmlns:cr="http://schemas.microsoft.com/office/comments/2020/reactions" xmlns:mc="http://schemas.openxmlformats.org/markup-compatibility/2006" xmlns:aink="http://schemas.microsoft.com/office/drawing/2016/ink" xmlns:am3d="http://schemas.microsoft.com/office/drawing/2017/model3d" xmlns:o="urn:schemas-microsoft-com:office:office" xmlns:oel="http://schemas.microsoft.com/office/2019/extlst" xmlns:r="http://schemas.openxmlformats.org/officeDocument/2006/relationships" xmlns:m="http://schemas.openxmlformats.org/officeDocument/2006/math" xmlns:v="urn:schemas-microsoft-com:vml" xmlns:wp14="http://schemas.microsoft.com/office/word/2010/wordprocessingDrawing" xmlns:wp="http://schemas.openxmlformats.org/drawingml/2006/wordprocessingDrawing" xmlns:w10="urn:schemas-microsoft-com:office:word" xmlns:w="http://schemas.openxmlformats.org/wordprocessingml/2006/main" xmlns:w14="http://schemas.microsoft.com/office/word/2010/wordml" xmlns:w15="http://schemas.microsoft.com/office/word/2012/wordml" xmlns:w16cex="http://schemas.microsoft.com/office/word/2018/wordml/cex" xmlns:w16cid="http://schemas.microsoft.com/office/word/2016/wordml/cid" xmlns:w16="http://schemas.microsoft.com/office/word/2018/wordml" xmlns:w16sdtdh="http://schemas.microsoft.com/office/word/2020/wordml/sdtdatahash" xmlns:w16se="http://schemas.microsoft.com/office/word/2015/wordml/symex" xmlns:wpg="http://schemas.microsoft.com/office/word/2010/wordprocessingGroup" xmlns:wpi="http://schemas.microsoft.com/office/word/2010/wordprocessingInk" xmlns:wne="http://schemas.microsoft.com/office/word/2006/wordml" xmlns:wps="http://schemas.microsoft.com/office/word/2010/wordprocessingShape" mc:Ignorable="w14 w15 w16se w16cid w16 w16cex w16sdtdh cr wp14">
   <w16cex:commentExtensible w16cex:durableId="3A17C399" w16cex:dateUtc="2024-06-14T22:15:00Z"/>
+  <w16cex:commentExtensible w16cex:durableId="34DF4AE8" w16cex:dateUtc="2024-06-15T17:30:00Z"/>
+  <w16cex:commentExtensible w16cex:durableId="40B6A871" w16cex:dateUtc="2024-06-15T17:30:00Z"/>
+  <w16cex:commentExtensible w16cex:durableId="3B7DF250" w16cex:dateUtc="2024-06-15T17:29:00Z"/>
   <w16cex:commentExtensible w16cex:durableId="79F5B325" w16cex:dateUtc="2024-06-14T22:15:00Z"/>
   <w16cex:commentExtensible w16cex:durableId="2ED41877" w16cex:dateUtc="2024-06-14T22:15:00Z"/>
+  <w16cex:commentExtensible w16cex:durableId="6F096FA0" w16cex:dateUtc="2024-06-15T17:31:00Z"/>
 </w16cex:commentsExtensible>
 </file>
 
 <file path=word/commentsIds.xml><?xml version="1.0" encoding="utf-8"?>
 <w16cid:commentsIds xmlns:wpc="http://schemas.microsoft.com/office/word/2010/wordprocessingCanvas" xmlns:cx="http://schemas.microsoft.com/office/drawing/2014/chartex" xmlns:cx1="http://schemas.microsoft.com/office/drawing/2015/9/8/chartex" xmlns:cx2="http://schemas.microsoft.com/office/drawing/2015/10/21/chartex" xmlns:cx3="http://schemas.microsoft.com/office/drawing/2016/5/9/chartex" xmlns:cx4="http://schemas.microsoft.com/office/drawing/2016/5/10/chartex" xmlns:cx5="http://schemas.microsoft.com/office/drawing/2016/5/11/chartex" xmlns:cx6="http://schemas.microsoft.com/office/drawing/2016/5/12/chartex" xmlns:cx7="http://schemas.microsoft.com/office/drawing/2016/5/13/chartex" xmlns:cx8="http://schemas.microsoft.com/office/drawing/2016/5/14/chartex" xmlns:mc="http://schemas.openxmlformats.org/markup-compatibility/2006" xmlns:aink="http://schemas.microsoft.com/office/drawing/2016/ink" xmlns:am3d="http://schemas.microsoft.com/office/drawing/2017/model3d" xmlns:o="urn:schemas-microsoft-com:office:office" xmlns:oel="http://schemas.microsoft.com/office/2019/extlst" xmlns:r="http://schemas.openxmlformats.org/officeDocument/2006/relationships" xmlns:m="http://schemas.openxmlformats.org/officeDocument/2006/math" xmlns:v="urn:schemas-microsoft-com:vml" xmlns:wp14="http://schemas.microsoft.com/office/word/2010/wordprocessingDrawing" xmlns:wp="http://schemas.openxmlformats.org/drawingml/2006/wordprocessingDrawing" xmlns:w10="urn:schemas-microsoft-com:office:word" xmlns:w="http://schemas.openxmlformats.org/wordprocessingml/2006/main" xmlns:w14="http://schemas.microsoft.com/office/word/2010/wordml" xmlns:w15="http://schemas.microsoft.com/office/word/2012/wordml" xmlns:w16cex="http://schemas.microsoft.com/office/word/2018/wordml/cex" xmlns:w16cid="http://schemas.microsoft.com/office/word/2016/wordml/cid" xmlns:w16="http://schemas.microsoft.com/office/word/2018/wordml" xmlns:w16sdtdh="http://schemas.microsoft.com/office/word/2020/wordml/sdtdatahash" xmlns:w16se="http://schemas.microsoft.com/office/word/2015/wordml/symex" xmlns:wpg="http://schemas.microsoft.com/office/word/2010/wordprocessingGroup" xmlns:wpi="http://schemas.microsoft.com/office/word/2010/wordprocessingInk" xmlns:wne="http://schemas.microsoft.com/office/word/2006/wordml" xmlns:wps="http://schemas.microsoft.com/office/word/2010/wordprocessingShape" mc:Ignorable="w14 w15 w16se w16cid w16 w16cex w16sdtdh wp14">
   <w16cid:commentId w16cid:paraId="69065C48" w16cid:durableId="3A17C399"/>
+  <w16cid:commentId w16cid:paraId="48CEF02F" w16cid:durableId="34DF4AE8"/>
+  <w16cid:commentId w16cid:paraId="0F86EBCF" w16cid:durableId="40B6A871"/>
+  <w16cid:commentId w16cid:paraId="31F67C15" w16cid:durableId="3B7DF250"/>
   <w16cid:commentId w16cid:paraId="7565E992" w16cid:durableId="79F5B325"/>
   <w16cid:commentId w16cid:paraId="764C8FC5" w16cid:durableId="2ED41877"/>
+  <w16cid:commentId w16cid:paraId="69C3524E" w16cid:durableId="6F096FA0"/>
 </w16cid:commentsIds>
 </file>
 
 <file path=word/numbering.xml><?xml version="1.0" encoding="utf-8"?>
 <w:numbering xmlns:wpc="http://schemas.microsoft.com/office/word/2010/wordprocessingCanvas" xmlns:cx="http://schemas.microsoft.com/office/drawing/2014/chartex" xmlns:cx1="http://schemas.microsoft.com/office/drawing/2015/9/8/chartex" xmlns:cx2="http://schemas.microsoft.com/office/drawing/2015/10/21/chartex" xmlns:cx3="http://schemas.microsoft.com/office/drawing/2016/5/9/chartex" xmlns:cx4="http://schemas.microsoft.com/office/drawing/2016/5/10/chartex" xmlns:cx5="http://schemas.microsoft.com/office/drawing/2016/5/11/chartex" xmlns:cx6="http://schemas.microsoft.com/office/drawing/2016/5/12/chartex" xmlns:cx7="http://schemas.microsoft.com/office/drawing/2016/5/13/chartex" xmlns:cx8="http://schemas.microsoft.com/office/drawing/2016/5/14/chartex" xmlns:mc="http://schemas.openxmlformats.org/markup-compatibility/2006" xmlns:aink="http://schemas.microsoft.com/office/drawing/2016/ink" xmlns:am3d="http://schemas.microsoft.com/office/drawing/2017/model3d" xmlns:o="urn:schemas-microsoft-com:office:office" xmlns:oel="http://schemas.microsoft.com/office/2019/extlst" xmlns:r="http://schemas.openxmlformats.org/officeDocument/2006/relationships" xmlns:m="http://schemas.openxmlformats.org/officeDocument/2006/math" xmlns:v="urn:schemas-microsoft-com:vml" xmlns:wp14="http://schemas.microsoft.com/office/word/2010/wordprocessingDrawing" xmlns:wp="http://schemas.openxmlformats.org/drawingml/2006/wordprocessingDrawing" xmlns:w10="urn:schemas-microsoft-com:office:word" xmlns:w="http://schemas.openxmlformats.org/wordprocessingml/2006/main" xmlns:w14="http://schemas.microsoft.com/office/word/2010/wordml" xmlns:w15="http://schemas.microsoft.com/office/word/2012/wordml" xmlns:w16cex="http://schemas.microsoft.com/office/word/2018/wordml/cex" xmlns:w16cid="http://schemas.microsoft.com/office/word/2016/wordml/cid" xmlns:w16="http://schemas.microsoft.com/office/word/2018/wordml" xmlns:w16sdtdh="http://schemas.microsoft.com/office/word/2020/wordml/sdtdatahash" xmlns:w16se="http://schemas.microsoft.com/office/word/2015/wordml/symex" xmlns:wpg="http://schemas.microsoft.com/office/word/2010/wordprocessingGroup" xmlns:wpi="http://schemas.microsoft.com/office/word/2010/wordprocessingInk" xmlns:wne="http://schemas.microsoft.com/office/word/2006/wordml" xmlns:wps="http://schemas.microsoft.com/office/word/2010/wordprocessingShape" mc:Ignorable="w14 w15 w16se w16cid w16 w16cex w16sdtdh wp14">
   <w:abstractNum w:abstractNumId="0" w15:restartNumberingAfterBreak="0">
+    <w:nsid w:val="057E538E"/>
+    <w:multiLevelType w:val="hybridMultilevel"/>
+    <w:tmpl w:val="55925A52"/>
+    <w:lvl w:ilvl="0" w:tplc="FFFFFFFF">
+      <w:start w:val="1"/>
+      <w:numFmt w:val="decimal"/>
+      <w:lvlText w:val="%1."/>
+      <w:lvlJc w:val="left"/>
+      <w:pPr>
+        <w:ind w:left="720" w:hanging="360"/>
+      </w:pPr>
+    </w:lvl>
+    <w:lvl w:ilvl="1" w:tplc="FFFFFFFF" w:tentative="1">
+      <w:start w:val="1"/>
+      <w:numFmt w:val="lowerLetter"/>
+      <w:lvlText w:val="%2."/>
+      <w:lvlJc w:val="left"/>
+      <w:pPr>
+        <w:ind w:left="1440" w:hanging="360"/>
+      </w:pPr>
+    </w:lvl>
+    <w:lvl w:ilvl="2" w:tplc="FFFFFFFF" w:tentative="1">
+      <w:start w:val="1"/>
+      <w:numFmt w:val="lowerRoman"/>
+      <w:lvlText w:val="%3."/>
+      <w:lvlJc w:val="right"/>
+      <w:pPr>
+        <w:ind w:left="2160" w:hanging="180"/>
+      </w:pPr>
+    </w:lvl>
+    <w:lvl w:ilvl="3" w:tplc="FFFFFFFF" w:tentative="1">
+      <w:start w:val="1"/>
+      <w:numFmt w:val="decimal"/>
+      <w:lvlText w:val="%4."/>
+      <w:lvlJc w:val="left"/>
+      <w:pPr>
+        <w:ind w:left="2880" w:hanging="360"/>
+      </w:pPr>
+    </w:lvl>
+    <w:lvl w:ilvl="4" w:tplc="FFFFFFFF" w:tentative="1">
+      <w:start w:val="1"/>
+      <w:numFmt w:val="lowerLetter"/>
+      <w:lvlText w:val="%5."/>
+      <w:lvlJc w:val="left"/>
+      <w:pPr>
+        <w:ind w:left="3600" w:hanging="360"/>
+      </w:pPr>
+    </w:lvl>
+    <w:lvl w:ilvl="5" w:tplc="FFFFFFFF" w:tentative="1">
+      <w:start w:val="1"/>
+      <w:numFmt w:val="lowerRoman"/>
+      <w:lvlText w:val="%6."/>
+      <w:lvlJc w:val="right"/>
+      <w:pPr>
+        <w:ind w:left="4320" w:hanging="180"/>
+      </w:pPr>
+    </w:lvl>
+    <w:lvl w:ilvl="6" w:tplc="FFFFFFFF" w:tentative="1">
+      <w:start w:val="1"/>
+      <w:numFmt w:val="decimal"/>
+      <w:lvlText w:val="%7."/>
+      <w:lvlJc w:val="left"/>
+      <w:pPr>
+        <w:ind w:left="5040" w:hanging="360"/>
+      </w:pPr>
+    </w:lvl>
+    <w:lvl w:ilvl="7" w:tplc="FFFFFFFF" w:tentative="1">
+      <w:start w:val="1"/>
+      <w:numFmt w:val="lowerLetter"/>
+      <w:lvlText w:val="%8."/>
+      <w:lvlJc w:val="left"/>
+      <w:pPr>
+        <w:ind w:left="5760" w:hanging="360"/>
+      </w:pPr>
+    </w:lvl>
+    <w:lvl w:ilvl="8" w:tplc="FFFFFFFF" w:tentative="1">
+      <w:start w:val="1"/>
+      <w:numFmt w:val="lowerRoman"/>
+      <w:lvlText w:val="%9."/>
+      <w:lvlJc w:val="right"/>
+      <w:pPr>
+        <w:ind w:left="6480" w:hanging="180"/>
+      </w:pPr>
+    </w:lvl>
+  </w:abstractNum>
+  <w:abstractNum w:abstractNumId="1" w15:restartNumberingAfterBreak="0">
     <w:nsid w:val="1F7F786C"/>
     <w:multiLevelType w:val="hybridMultilevel"/>
     <w:tmpl w:val="55925A52"/>
@@ -394,7 +677,7 @@
       </w:pPr>
     </w:lvl>
   </w:abstractNum>
-  <w:abstractNum w:abstractNumId="1" w15:restartNumberingAfterBreak="0">
+  <w:abstractNum w:abstractNumId="2" w15:restartNumberingAfterBreak="0">
     <w:nsid w:val="1FB50E94"/>
     <w:multiLevelType w:val="hybridMultilevel"/>
     <w:tmpl w:val="F4142354"/>
@@ -508,9 +791,12 @@
     </w:lvl>
   </w:abstractNum>
   <w:num w:numId="1" w16cid:durableId="880674109">
+    <w:abstractNumId w:val="2"/>
+  </w:num>
+  <w:num w:numId="2" w16cid:durableId="1990671848">
     <w:abstractNumId w:val="1"/>
   </w:num>
-  <w:num w:numId="2" w16cid:durableId="1990671848">
+  <w:num w:numId="3" w16cid:durableId="953945992">
     <w:abstractNumId w:val="0"/>
   </w:num>
 </w:numbering>

</xml_diff>